<commit_message>
Add updates to L&D Doc
</commit_message>
<xml_diff>
--- a/L&D.docx
+++ b/L&D.docx
@@ -385,6 +385,54 @@
       <w:r>
         <w:t>Machine Learning</w:t>
       </w:r>
+    </w:p>
+    <w:p>
+      <w:pPr>
+        <w:pStyle w:val="ListParagraph"/>
+        <w:numPr>
+          <w:ilvl w:val="1"/>
+          <w:numId w:val="2"/>
+        </w:numPr>
+      </w:pPr>
+    </w:p>
+    <w:p>
+      <w:pPr>
+        <w:pStyle w:val="ListParagraph"/>
+        <w:numPr>
+          <w:ilvl w:val="0"/>
+          <w:numId w:val="2"/>
+        </w:numPr>
+      </w:pPr>
+      <w:r>
+        <w:t xml:space="preserve">.Net </w:t>
+      </w:r>
+      <w:r>
+        <w:t>FWs</w:t>
+      </w:r>
+    </w:p>
+    <w:p>
+      <w:pPr>
+        <w:pStyle w:val="ListParagraph"/>
+        <w:numPr>
+          <w:ilvl w:val="1"/>
+          <w:numId w:val="2"/>
+        </w:numPr>
+      </w:pPr>
+      <w:r>
+        <w:t>?</w:t>
+      </w:r>
+    </w:p>
+    <w:p>
+      <w:pPr>
+        <w:pStyle w:val="ListParagraph"/>
+        <w:numPr>
+          <w:ilvl w:val="0"/>
+          <w:numId w:val="2"/>
+        </w:numPr>
+      </w:pPr>
+      <w:r>
+        <w:t>Docker</w:t>
+      </w:r>
       <w:bookmarkStart w:id="0" w:name="_GoBack"/>
       <w:bookmarkEnd w:id="0"/>
     </w:p>
@@ -396,6 +444,9 @@
           <w:numId w:val="2"/>
         </w:numPr>
       </w:pPr>
+      <w:r>
+        <w:t>Kubernetes</w:t>
+      </w:r>
     </w:p>
     <w:p>
       <w:pPr>
@@ -406,71 +457,9 @@
         </w:numPr>
       </w:pPr>
       <w:r>
-        <w:t xml:space="preserve">.Net </w:t>
-      </w:r>
-      <w:r>
-        <w:t>FWs</w:t>
-      </w:r>
-    </w:p>
-    <w:p>
-      <w:pPr>
-        <w:pStyle w:val="ListParagraph"/>
-        <w:numPr>
-          <w:ilvl w:val="1"/>
-          <w:numId w:val="2"/>
-        </w:numPr>
-      </w:pPr>
-      <w:r>
-        <w:t>?</w:t>
-      </w:r>
-    </w:p>
-    <w:p>
-      <w:pPr>
-        <w:pStyle w:val="ListParagraph"/>
-        <w:numPr>
-          <w:ilvl w:val="0"/>
-          <w:numId w:val="2"/>
-        </w:numPr>
-      </w:pPr>
-      <w:r>
-        <w:t>Docker</w:t>
-      </w:r>
-    </w:p>
-    <w:p>
-      <w:pPr>
-        <w:pStyle w:val="ListParagraph"/>
-        <w:numPr>
-          <w:ilvl w:val="1"/>
-          <w:numId w:val="2"/>
-        </w:numPr>
-      </w:pPr>
-      <w:r>
-        <w:t>Kubernetes</w:t>
-      </w:r>
-    </w:p>
-    <w:p>
-      <w:pPr>
-        <w:pStyle w:val="ListParagraph"/>
-        <w:numPr>
-          <w:ilvl w:val="0"/>
-          <w:numId w:val="2"/>
-        </w:numPr>
-      </w:pPr>
-      <w:r>
         <w:t>Math</w:t>
       </w:r>
-    </w:p>
-    <w:p>
-      <w:pPr>
-        <w:rPr>
-          <w:rFonts w:asciiTheme="majorHAnsi" w:eastAsiaTheme="majorEastAsia" w:hAnsiTheme="majorHAnsi" w:cstheme="majorBidi"/>
-          <w:color w:val="2E74B5" w:themeColor="accent1" w:themeShade="BF"/>
-          <w:sz w:val="26"/>
-          <w:szCs w:val="26"/>
-        </w:rPr>
-      </w:pPr>
-      <w:r>
-        <w:lastRenderedPageBreak/>
+      <w:r>
         <w:br w:type="page"/>
       </w:r>
     </w:p>

</xml_diff>